<commit_message>
added a bit more in several areas
</commit_message>
<xml_diff>
--- a/Researchgate/PRISMA_2020_checklist.docx
+++ b/Researchgate/PRISMA_2020_checklist.docx
@@ -1,6 +1,6 @@
 
 <file path=word/document.xml><?xml version="1.0" encoding="utf-8"?>
-<w:document xmlns:wpc="http://schemas.microsoft.com/office/word/2010/wordprocessingCanvas" xmlns:cx="http://schemas.microsoft.com/office/drawing/2014/chartex" xmlns:cx1="http://schemas.microsoft.com/office/drawing/2015/9/8/chartex" xmlns:cx2="http://schemas.microsoft.com/office/drawing/2015/10/21/chartex" xmlns:cx3="http://schemas.microsoft.com/office/drawing/2016/5/9/chartex" xmlns:cx4="http://schemas.microsoft.com/office/drawing/2016/5/10/chartex" xmlns:cx5="http://schemas.microsoft.com/office/drawing/2016/5/11/chartex" xmlns:cx6="http://schemas.microsoft.com/office/drawing/2016/5/12/chartex" xmlns:cx7="http://schemas.microsoft.com/office/drawing/2016/5/13/chartex" xmlns:cx8="http://schemas.microsoft.com/office/drawing/2016/5/14/chartex" xmlns:mc="http://schemas.openxmlformats.org/markup-compatibility/2006" xmlns:aink="http://schemas.microsoft.com/office/drawing/2016/ink" xmlns:am3d="http://schemas.microsoft.com/office/drawing/2017/model3d" xmlns:o="urn:schemas-microsoft-com:office:office" xmlns:r="http://schemas.openxmlformats.org/officeDocument/2006/relationships" xmlns:m="http://schemas.openxmlformats.org/officeDocument/2006/math" xmlns:v="urn:schemas-microsoft-com:vml" xmlns:wp14="http://schemas.microsoft.com/office/word/2010/wordprocessingDrawing" xmlns:wp="http://schemas.openxmlformats.org/drawingml/2006/wordprocessingDrawing" xmlns:w10="urn:schemas-microsoft-com:office:word" xmlns:w="http://schemas.openxmlformats.org/wordprocessingml/2006/main" xmlns:w14="http://schemas.microsoft.com/office/word/2010/wordml" xmlns:w15="http://schemas.microsoft.com/office/word/2012/wordml" xmlns:w16cex="http://schemas.microsoft.com/office/word/2018/wordml/cex" xmlns:w16cid="http://schemas.microsoft.com/office/word/2016/wordml/cid" xmlns:w16="http://schemas.microsoft.com/office/word/2018/wordml" xmlns:w16se="http://schemas.microsoft.com/office/word/2015/wordml/symex" xmlns:wpg="http://schemas.microsoft.com/office/word/2010/wordprocessingGroup" xmlns:wpi="http://schemas.microsoft.com/office/word/2010/wordprocessingInk" xmlns:wne="http://schemas.microsoft.com/office/word/2006/wordml" xmlns:wps="http://schemas.microsoft.com/office/word/2010/wordprocessingShape" mc:Ignorable="w14 w15 w16se w16cid w16 w16cex wp14">
+<w:document xmlns:wpc="http://schemas.microsoft.com/office/word/2010/wordprocessingCanvas" xmlns:cx="http://schemas.microsoft.com/office/drawing/2014/chartex" xmlns:cx1="http://schemas.microsoft.com/office/drawing/2015/9/8/chartex" xmlns:cx2="http://schemas.microsoft.com/office/drawing/2015/10/21/chartex" xmlns:cx3="http://schemas.microsoft.com/office/drawing/2016/5/9/chartex" xmlns:cx4="http://schemas.microsoft.com/office/drawing/2016/5/10/chartex" xmlns:cx5="http://schemas.microsoft.com/office/drawing/2016/5/11/chartex" xmlns:cx6="http://schemas.microsoft.com/office/drawing/2016/5/12/chartex" xmlns:cx7="http://schemas.microsoft.com/office/drawing/2016/5/13/chartex" xmlns:cx8="http://schemas.microsoft.com/office/drawing/2016/5/14/chartex" xmlns:mc="http://schemas.openxmlformats.org/markup-compatibility/2006" xmlns:aink="http://schemas.microsoft.com/office/drawing/2016/ink" xmlns:am3d="http://schemas.microsoft.com/office/drawing/2017/model3d" xmlns:o="urn:schemas-microsoft-com:office:office" xmlns:r="http://schemas.openxmlformats.org/officeDocument/2006/relationships" xmlns:m="http://schemas.openxmlformats.org/officeDocument/2006/math" xmlns:v="urn:schemas-microsoft-com:vml" xmlns:wp14="http://schemas.microsoft.com/office/word/2010/wordprocessingDrawing" xmlns:wp="http://schemas.openxmlformats.org/drawingml/2006/wordprocessingDrawing" xmlns:w10="urn:schemas-microsoft-com:office:word" xmlns:w="http://schemas.openxmlformats.org/wordprocessingml/2006/main" xmlns:w14="http://schemas.microsoft.com/office/word/2010/wordml" xmlns:w15="http://schemas.microsoft.com/office/word/2012/wordml" xmlns:w16cex="http://schemas.microsoft.com/office/word/2018/wordml/cex" xmlns:w16cid="http://schemas.microsoft.com/office/word/2016/wordml/cid" xmlns:w16="http://schemas.microsoft.com/office/word/2018/wordml" xmlns:w16sdtdh="http://schemas.microsoft.com/office/word/2020/wordml/sdtdatahash" xmlns:w16se="http://schemas.microsoft.com/office/word/2015/wordml/symex" xmlns:wpg="http://schemas.microsoft.com/office/word/2010/wordprocessingGroup" xmlns:wpi="http://schemas.microsoft.com/office/word/2010/wordprocessingInk" xmlns:wne="http://schemas.microsoft.com/office/word/2006/wordml" xmlns:wps="http://schemas.microsoft.com/office/word/2010/wordprocessingShape" mc:Ignorable="w14 w15 w16se w16cid w16 w16cex w16sdtdh wp14">
   <w:body>
     <w:tbl>
       <w:tblPr>
@@ -1292,7 +1292,25 @@
                 <w:sz w:val="18"/>
                 <w:szCs w:val="18"/>
               </w:rPr>
-              <w:t>Present the full search strategies for all databases, registers and websites, including any filters and limits used.</w:t>
+              <w:t xml:space="preserve">Present the full search strategies for all databases, </w:t>
+            </w:r>
+            <w:proofErr w:type="gramStart"/>
+            <w:r>
+              <w:rPr>
+                <w:rFonts w:ascii="Arial" w:hAnsi="Arial" w:cs="Arial"/>
+                <w:sz w:val="18"/>
+                <w:szCs w:val="18"/>
+              </w:rPr>
+              <w:t>registers</w:t>
+            </w:r>
+            <w:proofErr w:type="gramEnd"/>
+            <w:r>
+              <w:rPr>
+                <w:rFonts w:ascii="Arial" w:hAnsi="Arial" w:cs="Arial"/>
+                <w:sz w:val="18"/>
+                <w:szCs w:val="18"/>
+              </w:rPr>
+              <w:t xml:space="preserve"> and websites, including any filters and limits used.</w:t>
             </w:r>
           </w:p>
         </w:tc>
@@ -1657,7 +1675,25 @@
                 <w:sz w:val="18"/>
                 <w:szCs w:val="18"/>
               </w:rPr>
-              <w:t>List and define all outcomes for which data were sought. Specify whether all results that were compatible with each outcome domain in each study were sought (e.g. for all measures, time points, analyses), and if not, the methods used to decide which results to collect.</w:t>
+              <w:t>List and define all outcomes for which data were sought. Specify whether all results that were compatible with each outcome domain in each study were sought (</w:t>
+            </w:r>
+            <w:proofErr w:type="gramStart"/>
+            <w:r>
+              <w:rPr>
+                <w:rFonts w:ascii="Arial" w:hAnsi="Arial" w:cs="Arial"/>
+                <w:sz w:val="18"/>
+                <w:szCs w:val="18"/>
+              </w:rPr>
+              <w:t>e.g.</w:t>
+            </w:r>
+            <w:proofErr w:type="gramEnd"/>
+            <w:r>
+              <w:rPr>
+                <w:rFonts w:ascii="Arial" w:hAnsi="Arial" w:cs="Arial"/>
+                <w:sz w:val="18"/>
+                <w:szCs w:val="18"/>
+              </w:rPr>
+              <w:t xml:space="preserve"> for all measures, time points, analyses), and if not, the methods used to decide which results to collect.</w:t>
             </w:r>
           </w:p>
         </w:tc>
@@ -1768,7 +1804,25 @@
                 <w:sz w:val="18"/>
                 <w:szCs w:val="18"/>
               </w:rPr>
-              <w:t>List and define all other variables for which data were sought (e.g. participant and intervention characteristics, funding sources). Describe any assumptions made about any missing or unclear information.</w:t>
+              <w:t>List and define all other variables for which data were sought (</w:t>
+            </w:r>
+            <w:proofErr w:type="gramStart"/>
+            <w:r>
+              <w:rPr>
+                <w:rFonts w:ascii="Arial" w:hAnsi="Arial" w:cs="Arial"/>
+                <w:sz w:val="18"/>
+                <w:szCs w:val="18"/>
+              </w:rPr>
+              <w:t>e.g.</w:t>
+            </w:r>
+            <w:proofErr w:type="gramEnd"/>
+            <w:r>
+              <w:rPr>
+                <w:rFonts w:ascii="Arial" w:hAnsi="Arial" w:cs="Arial"/>
+                <w:sz w:val="18"/>
+                <w:szCs w:val="18"/>
+              </w:rPr>
+              <w:t xml:space="preserve"> participant and intervention characteristics, funding sources). Describe any assumptions made about any missing or unclear information.</w:t>
             </w:r>
           </w:p>
         </w:tc>
@@ -2046,7 +2100,25 @@
                 <w:sz w:val="18"/>
                 <w:szCs w:val="18"/>
               </w:rPr>
-              <w:t>Specify for each outcome the effect measure(s) (e.g. risk ratio, mean difference) used in the synthesis or presentation of results.</w:t>
+              <w:t>Specify for each outcome the effect measure(s) (</w:t>
+            </w:r>
+            <w:proofErr w:type="gramStart"/>
+            <w:r>
+              <w:rPr>
+                <w:rFonts w:ascii="Arial" w:hAnsi="Arial" w:cs="Arial"/>
+                <w:sz w:val="18"/>
+                <w:szCs w:val="18"/>
+              </w:rPr>
+              <w:t>e.g.</w:t>
+            </w:r>
+            <w:proofErr w:type="gramEnd"/>
+            <w:r>
+              <w:rPr>
+                <w:rFonts w:ascii="Arial" w:hAnsi="Arial" w:cs="Arial"/>
+                <w:sz w:val="18"/>
+                <w:szCs w:val="18"/>
+              </w:rPr>
+              <w:t xml:space="preserve"> risk ratio, mean difference) used in the synthesis or presentation of results.</w:t>
             </w:r>
           </w:p>
         </w:tc>
@@ -2165,7 +2237,25 @@
                 <w:sz w:val="18"/>
                 <w:szCs w:val="18"/>
               </w:rPr>
-              <w:t>Describe the processes used to decide which studies were eligible for each synthesis (e.g. tabulating the study intervention characteristics and comparing against the planned groups for each synthesis (item #5)).</w:t>
+              <w:t>Describe the processes used to decide which studies were eligible for each synthesis (</w:t>
+            </w:r>
+            <w:proofErr w:type="gramStart"/>
+            <w:r>
+              <w:rPr>
+                <w:rFonts w:ascii="Arial" w:hAnsi="Arial" w:cs="Arial"/>
+                <w:sz w:val="18"/>
+                <w:szCs w:val="18"/>
+              </w:rPr>
+              <w:t>e.g.</w:t>
+            </w:r>
+            <w:proofErr w:type="gramEnd"/>
+            <w:r>
+              <w:rPr>
+                <w:rFonts w:ascii="Arial" w:hAnsi="Arial" w:cs="Arial"/>
+                <w:sz w:val="18"/>
+                <w:szCs w:val="18"/>
+              </w:rPr>
+              <w:t xml:space="preserve"> tabulating the study intervention characteristics and comparing against the planned groups for each synthesis (item #5)).</w:t>
             </w:r>
           </w:p>
         </w:tc>
@@ -2605,7 +2695,25 @@
                 <w:sz w:val="18"/>
                 <w:szCs w:val="18"/>
               </w:rPr>
-              <w:t>Describe any methods used to explore possible causes of heterogeneity among study results (e.g. subgroup analysis, meta-regression).</w:t>
+              <w:t>Describe any methods used to explore possible causes of heterogeneity among study results (</w:t>
+            </w:r>
+            <w:proofErr w:type="gramStart"/>
+            <w:r>
+              <w:rPr>
+                <w:rFonts w:ascii="Arial" w:hAnsi="Arial" w:cs="Arial"/>
+                <w:sz w:val="18"/>
+                <w:szCs w:val="18"/>
+              </w:rPr>
+              <w:t>e.g.</w:t>
+            </w:r>
+            <w:proofErr w:type="gramEnd"/>
+            <w:r>
+              <w:rPr>
+                <w:rFonts w:ascii="Arial" w:hAnsi="Arial" w:cs="Arial"/>
+                <w:sz w:val="18"/>
+                <w:szCs w:val="18"/>
+              </w:rPr>
+              <w:t xml:space="preserve"> subgroup analysis, meta-regression).</w:t>
             </w:r>
           </w:p>
         </w:tc>
@@ -3645,7 +3753,25 @@
                 <w:sz w:val="18"/>
                 <w:szCs w:val="18"/>
               </w:rPr>
-              <w:t>For all outcomes, present, for each study: (a) summary statistics for each group (where appropriate) and (b) an effect estimate and its precision (e.g. confidence/credible interval), ideally using structured tables or plots.</w:t>
+              <w:t xml:space="preserve">For all outcomes, present, for each study: (a) summary statistics for each group (where appropriate) and (b) an effect </w:t>
+            </w:r>
+            <w:proofErr w:type="gramStart"/>
+            <w:r>
+              <w:rPr>
+                <w:rFonts w:ascii="Arial" w:hAnsi="Arial" w:cs="Arial"/>
+                <w:sz w:val="18"/>
+                <w:szCs w:val="18"/>
+              </w:rPr>
+              <w:t>estimate</w:t>
+            </w:r>
+            <w:proofErr w:type="gramEnd"/>
+            <w:r>
+              <w:rPr>
+                <w:rFonts w:ascii="Arial" w:hAnsi="Arial" w:cs="Arial"/>
+                <w:sz w:val="18"/>
+                <w:szCs w:val="18"/>
+              </w:rPr>
+              <w:t xml:space="preserve"> and its precision (e.g. confidence/credible interval), ideally using structured tables or plots.</w:t>
             </w:r>
           </w:p>
         </w:tc>
@@ -3874,7 +4000,25 @@
                 <w:sz w:val="18"/>
                 <w:szCs w:val="18"/>
               </w:rPr>
-              <w:t>Present results of all statistical syntheses conducted. If meta-analysis was done, present for each the summary estimate and its precision (e.g. confidence/credible interval) and measures of statistical heterogeneity. If comparing groups, describe the direction of the effect.</w:t>
+              <w:t>Present results of all statistical syntheses conducted. If meta-analysis was done, present for each the summary estimate and its precision (</w:t>
+            </w:r>
+            <w:proofErr w:type="gramStart"/>
+            <w:r>
+              <w:rPr>
+                <w:rFonts w:ascii="Arial" w:hAnsi="Arial" w:cs="Arial"/>
+                <w:sz w:val="18"/>
+                <w:szCs w:val="18"/>
+              </w:rPr>
+              <w:t>e.g.</w:t>
+            </w:r>
+            <w:proofErr w:type="gramEnd"/>
+            <w:r>
+              <w:rPr>
+                <w:rFonts w:ascii="Arial" w:hAnsi="Arial" w:cs="Arial"/>
+                <w:sz w:val="18"/>
+                <w:szCs w:val="18"/>
+              </w:rPr>
+              <w:t xml:space="preserve"> confidence/credible interval) and measures of statistical heterogeneity. If comparing groups, describe the direction of the effect.</w:t>
             </w:r>
           </w:p>
         </w:tc>
@@ -5553,7 +5697,25 @@
                 <w:sz w:val="18"/>
                 <w:szCs w:val="18"/>
               </w:rPr>
-              <w:t>Availability of data, code and other materials</w:t>
+              <w:t xml:space="preserve">Availability of data, </w:t>
+            </w:r>
+            <w:proofErr w:type="gramStart"/>
+            <w:r>
+              <w:rPr>
+                <w:rFonts w:ascii="Arial" w:hAnsi="Arial" w:cs="Arial"/>
+                <w:sz w:val="18"/>
+                <w:szCs w:val="18"/>
+              </w:rPr>
+              <w:t>code</w:t>
+            </w:r>
+            <w:proofErr w:type="gramEnd"/>
+            <w:r>
+              <w:rPr>
+                <w:rFonts w:ascii="Arial" w:hAnsi="Arial" w:cs="Arial"/>
+                <w:sz w:val="18"/>
+                <w:szCs w:val="18"/>
+              </w:rPr>
+              <w:t xml:space="preserve"> and other materials</w:t>
             </w:r>
           </w:p>
         </w:tc>
@@ -5614,7 +5776,25 @@
                 <w:sz w:val="18"/>
                 <w:szCs w:val="18"/>
               </w:rPr>
-              <w:t>Report which of the following are publicly available and where they can be found: template data collection forms; data extracted from included studies; data used for all analyses; analytic code; any other materials used in the review.</w:t>
+              <w:t xml:space="preserve">Report which of the following are publicly available and where they can be </w:t>
+            </w:r>
+            <w:proofErr w:type="gramStart"/>
+            <w:r>
+              <w:rPr>
+                <w:rFonts w:ascii="Arial" w:hAnsi="Arial" w:cs="Arial"/>
+                <w:sz w:val="18"/>
+                <w:szCs w:val="18"/>
+              </w:rPr>
+              <w:t>found:</w:t>
+            </w:r>
+            <w:proofErr w:type="gramEnd"/>
+            <w:r>
+              <w:rPr>
+                <w:rFonts w:ascii="Arial" w:hAnsi="Arial" w:cs="Arial"/>
+                <w:sz w:val="18"/>
+                <w:szCs w:val="18"/>
+              </w:rPr>
+              <w:t xml:space="preserve"> template data collection forms; data extracted from included studies; data used for all analyses; analytic code; any other materials used in the review.</w:t>
             </w:r>
           </w:p>
         </w:tc>
@@ -5741,7 +5921,27 @@
           <w:sz w:val="16"/>
           <w:szCs w:val="16"/>
         </w:rPr>
-        <w:t xml:space="preserve"> BMJ 2021;372:n71</w:t>
+        <w:t xml:space="preserve"> BMJ 2021;</w:t>
+      </w:r>
+      <w:proofErr w:type="gramStart"/>
+      <w:r>
+        <w:rPr>
+          <w:rFonts w:ascii="Arial" w:hAnsi="Arial" w:cs="Arial"/>
+          <w:color w:val="auto"/>
+          <w:sz w:val="16"/>
+          <w:szCs w:val="16"/>
+        </w:rPr>
+        <w:t>372:n</w:t>
+      </w:r>
+      <w:proofErr w:type="gramEnd"/>
+      <w:r>
+        <w:rPr>
+          <w:rFonts w:ascii="Arial" w:hAnsi="Arial" w:cs="Arial"/>
+          <w:color w:val="auto"/>
+          <w:sz w:val="16"/>
+          <w:szCs w:val="16"/>
+        </w:rPr>
+        <w:t>71</w:t>
       </w:r>
       <w:r>
         <w:rPr>
@@ -5788,7 +5988,27 @@
           <w:sz w:val="16"/>
           <w:szCs w:val="16"/>
         </w:rPr>
-        <w:t>10.1136/bmj.n71</w:t>
+        <w:t>10.1136/</w:t>
+      </w:r>
+      <w:proofErr w:type="gramStart"/>
+      <w:r>
+        <w:rPr>
+          <w:rFonts w:ascii="Arial" w:hAnsi="Arial" w:cs="Arial"/>
+          <w:color w:val="auto"/>
+          <w:sz w:val="16"/>
+          <w:szCs w:val="16"/>
+        </w:rPr>
+        <w:t>bmj.n</w:t>
+      </w:r>
+      <w:proofErr w:type="gramEnd"/>
+      <w:r>
+        <w:rPr>
+          <w:rFonts w:ascii="Arial" w:hAnsi="Arial" w:cs="Arial"/>
+          <w:color w:val="auto"/>
+          <w:sz w:val="16"/>
+          <w:szCs w:val="16"/>
+        </w:rPr>
+        <w:t>71</w:t>
       </w:r>
     </w:p>
     <w:p>
@@ -5863,7 +6083,7 @@
 </file>
 
 <file path=word/endnotes.xml><?xml version="1.0" encoding="utf-8"?>
-<w:endnotes xmlns:wpc="http://schemas.microsoft.com/office/word/2010/wordprocessingCanvas" xmlns:cx="http://schemas.microsoft.com/office/drawing/2014/chartex" xmlns:cx1="http://schemas.microsoft.com/office/drawing/2015/9/8/chartex" xmlns:cx2="http://schemas.microsoft.com/office/drawing/2015/10/21/chartex" xmlns:cx3="http://schemas.microsoft.com/office/drawing/2016/5/9/chartex" xmlns:cx4="http://schemas.microsoft.com/office/drawing/2016/5/10/chartex" xmlns:cx5="http://schemas.microsoft.com/office/drawing/2016/5/11/chartex" xmlns:cx6="http://schemas.microsoft.com/office/drawing/2016/5/12/chartex" xmlns:cx7="http://schemas.microsoft.com/office/drawing/2016/5/13/chartex" xmlns:cx8="http://schemas.microsoft.com/office/drawing/2016/5/14/chartex" xmlns:mc="http://schemas.openxmlformats.org/markup-compatibility/2006" xmlns:aink="http://schemas.microsoft.com/office/drawing/2016/ink" xmlns:am3d="http://schemas.microsoft.com/office/drawing/2017/model3d" xmlns:o="urn:schemas-microsoft-com:office:office" xmlns:r="http://schemas.openxmlformats.org/officeDocument/2006/relationships" xmlns:m="http://schemas.openxmlformats.org/officeDocument/2006/math" xmlns:v="urn:schemas-microsoft-com:vml" xmlns:wp14="http://schemas.microsoft.com/office/word/2010/wordprocessingDrawing" xmlns:wp="http://schemas.openxmlformats.org/drawingml/2006/wordprocessingDrawing" xmlns:w10="urn:schemas-microsoft-com:office:word" xmlns:w="http://schemas.openxmlformats.org/wordprocessingml/2006/main" xmlns:w14="http://schemas.microsoft.com/office/word/2010/wordml" xmlns:w15="http://schemas.microsoft.com/office/word/2012/wordml" xmlns:w16cex="http://schemas.microsoft.com/office/word/2018/wordml/cex" xmlns:w16cid="http://schemas.microsoft.com/office/word/2016/wordml/cid" xmlns:w16="http://schemas.microsoft.com/office/word/2018/wordml" xmlns:w16se="http://schemas.microsoft.com/office/word/2015/wordml/symex" xmlns:wpg="http://schemas.microsoft.com/office/word/2010/wordprocessingGroup" xmlns:wpi="http://schemas.microsoft.com/office/word/2010/wordprocessingInk" xmlns:wne="http://schemas.microsoft.com/office/word/2006/wordml" xmlns:wps="http://schemas.microsoft.com/office/word/2010/wordprocessingShape" mc:Ignorable="w14 w15 w16se w16cid w16 w16cex wp14">
+<w:endnotes xmlns:wpc="http://schemas.microsoft.com/office/word/2010/wordprocessingCanvas" xmlns:cx="http://schemas.microsoft.com/office/drawing/2014/chartex" xmlns:cx1="http://schemas.microsoft.com/office/drawing/2015/9/8/chartex" xmlns:cx2="http://schemas.microsoft.com/office/drawing/2015/10/21/chartex" xmlns:cx3="http://schemas.microsoft.com/office/drawing/2016/5/9/chartex" xmlns:cx4="http://schemas.microsoft.com/office/drawing/2016/5/10/chartex" xmlns:cx5="http://schemas.microsoft.com/office/drawing/2016/5/11/chartex" xmlns:cx6="http://schemas.microsoft.com/office/drawing/2016/5/12/chartex" xmlns:cx7="http://schemas.microsoft.com/office/drawing/2016/5/13/chartex" xmlns:cx8="http://schemas.microsoft.com/office/drawing/2016/5/14/chartex" xmlns:mc="http://schemas.openxmlformats.org/markup-compatibility/2006" xmlns:aink="http://schemas.microsoft.com/office/drawing/2016/ink" xmlns:am3d="http://schemas.microsoft.com/office/drawing/2017/model3d" xmlns:o="urn:schemas-microsoft-com:office:office" xmlns:r="http://schemas.openxmlformats.org/officeDocument/2006/relationships" xmlns:m="http://schemas.openxmlformats.org/officeDocument/2006/math" xmlns:v="urn:schemas-microsoft-com:vml" xmlns:wp14="http://schemas.microsoft.com/office/word/2010/wordprocessingDrawing" xmlns:wp="http://schemas.openxmlformats.org/drawingml/2006/wordprocessingDrawing" xmlns:w10="urn:schemas-microsoft-com:office:word" xmlns:w="http://schemas.openxmlformats.org/wordprocessingml/2006/main" xmlns:w14="http://schemas.microsoft.com/office/word/2010/wordml" xmlns:w15="http://schemas.microsoft.com/office/word/2012/wordml" xmlns:w16cex="http://schemas.microsoft.com/office/word/2018/wordml/cex" xmlns:w16cid="http://schemas.microsoft.com/office/word/2016/wordml/cid" xmlns:w16="http://schemas.microsoft.com/office/word/2018/wordml" xmlns:w16sdtdh="http://schemas.microsoft.com/office/word/2020/wordml/sdtdatahash" xmlns:w16se="http://schemas.microsoft.com/office/word/2015/wordml/symex" xmlns:wpg="http://schemas.microsoft.com/office/word/2010/wordprocessingGroup" xmlns:wpi="http://schemas.microsoft.com/office/word/2010/wordprocessingInk" xmlns:wne="http://schemas.microsoft.com/office/word/2006/wordml" xmlns:wps="http://schemas.microsoft.com/office/word/2010/wordprocessingShape" mc:Ignorable="w14 w15 w16se w16cid w16 w16cex w16sdtdh wp14">
   <w:endnote w:type="separator" w:id="-1">
     <w:p>
       <w:r>
@@ -5882,7 +6102,7 @@
 </file>
 
 <file path=word/footnotes.xml><?xml version="1.0" encoding="utf-8"?>
-<w:footnotes xmlns:wpc="http://schemas.microsoft.com/office/word/2010/wordprocessingCanvas" xmlns:cx="http://schemas.microsoft.com/office/drawing/2014/chartex" xmlns:cx1="http://schemas.microsoft.com/office/drawing/2015/9/8/chartex" xmlns:cx2="http://schemas.microsoft.com/office/drawing/2015/10/21/chartex" xmlns:cx3="http://schemas.microsoft.com/office/drawing/2016/5/9/chartex" xmlns:cx4="http://schemas.microsoft.com/office/drawing/2016/5/10/chartex" xmlns:cx5="http://schemas.microsoft.com/office/drawing/2016/5/11/chartex" xmlns:cx6="http://schemas.microsoft.com/office/drawing/2016/5/12/chartex" xmlns:cx7="http://schemas.microsoft.com/office/drawing/2016/5/13/chartex" xmlns:cx8="http://schemas.microsoft.com/office/drawing/2016/5/14/chartex" xmlns:mc="http://schemas.openxmlformats.org/markup-compatibility/2006" xmlns:aink="http://schemas.microsoft.com/office/drawing/2016/ink" xmlns:am3d="http://schemas.microsoft.com/office/drawing/2017/model3d" xmlns:o="urn:schemas-microsoft-com:office:office" xmlns:r="http://schemas.openxmlformats.org/officeDocument/2006/relationships" xmlns:m="http://schemas.openxmlformats.org/officeDocument/2006/math" xmlns:v="urn:schemas-microsoft-com:vml" xmlns:wp14="http://schemas.microsoft.com/office/word/2010/wordprocessingDrawing" xmlns:wp="http://schemas.openxmlformats.org/drawingml/2006/wordprocessingDrawing" xmlns:w10="urn:schemas-microsoft-com:office:word" xmlns:w="http://schemas.openxmlformats.org/wordprocessingml/2006/main" xmlns:w14="http://schemas.microsoft.com/office/word/2010/wordml" xmlns:w15="http://schemas.microsoft.com/office/word/2012/wordml" xmlns:w16cex="http://schemas.microsoft.com/office/word/2018/wordml/cex" xmlns:w16cid="http://schemas.microsoft.com/office/word/2016/wordml/cid" xmlns:w16="http://schemas.microsoft.com/office/word/2018/wordml" xmlns:w16se="http://schemas.microsoft.com/office/word/2015/wordml/symex" xmlns:wpg="http://schemas.microsoft.com/office/word/2010/wordprocessingGroup" xmlns:wpi="http://schemas.microsoft.com/office/word/2010/wordprocessingInk" xmlns:wne="http://schemas.microsoft.com/office/word/2006/wordml" xmlns:wps="http://schemas.microsoft.com/office/word/2010/wordprocessingShape" mc:Ignorable="w14 w15 w16se w16cid w16 w16cex wp14">
+<w:footnotes xmlns:wpc="http://schemas.microsoft.com/office/word/2010/wordprocessingCanvas" xmlns:cx="http://schemas.microsoft.com/office/drawing/2014/chartex" xmlns:cx1="http://schemas.microsoft.com/office/drawing/2015/9/8/chartex" xmlns:cx2="http://schemas.microsoft.com/office/drawing/2015/10/21/chartex" xmlns:cx3="http://schemas.microsoft.com/office/drawing/2016/5/9/chartex" xmlns:cx4="http://schemas.microsoft.com/office/drawing/2016/5/10/chartex" xmlns:cx5="http://schemas.microsoft.com/office/drawing/2016/5/11/chartex" xmlns:cx6="http://schemas.microsoft.com/office/drawing/2016/5/12/chartex" xmlns:cx7="http://schemas.microsoft.com/office/drawing/2016/5/13/chartex" xmlns:cx8="http://schemas.microsoft.com/office/drawing/2016/5/14/chartex" xmlns:mc="http://schemas.openxmlformats.org/markup-compatibility/2006" xmlns:aink="http://schemas.microsoft.com/office/drawing/2016/ink" xmlns:am3d="http://schemas.microsoft.com/office/drawing/2017/model3d" xmlns:o="urn:schemas-microsoft-com:office:office" xmlns:r="http://schemas.openxmlformats.org/officeDocument/2006/relationships" xmlns:m="http://schemas.openxmlformats.org/officeDocument/2006/math" xmlns:v="urn:schemas-microsoft-com:vml" xmlns:wp14="http://schemas.microsoft.com/office/word/2010/wordprocessingDrawing" xmlns:wp="http://schemas.openxmlformats.org/drawingml/2006/wordprocessingDrawing" xmlns:w10="urn:schemas-microsoft-com:office:word" xmlns:w="http://schemas.openxmlformats.org/wordprocessingml/2006/main" xmlns:w14="http://schemas.microsoft.com/office/word/2010/wordml" xmlns:w15="http://schemas.microsoft.com/office/word/2012/wordml" xmlns:w16cex="http://schemas.microsoft.com/office/word/2018/wordml/cex" xmlns:w16cid="http://schemas.microsoft.com/office/word/2016/wordml/cid" xmlns:w16="http://schemas.microsoft.com/office/word/2018/wordml" xmlns:w16sdtdh="http://schemas.microsoft.com/office/word/2020/wordml/sdtdatahash" xmlns:w16se="http://schemas.microsoft.com/office/word/2015/wordml/symex" xmlns:wpg="http://schemas.microsoft.com/office/word/2010/wordprocessingGroup" xmlns:wpi="http://schemas.microsoft.com/office/word/2010/wordprocessingInk" xmlns:wne="http://schemas.microsoft.com/office/word/2006/wordml" xmlns:wps="http://schemas.microsoft.com/office/word/2010/wordprocessingShape" mc:Ignorable="w14 w15 w16se w16cid w16 w16cex w16sdtdh wp14">
   <w:footnote w:type="separator" w:id="-1">
     <w:p>
       <w:r>
@@ -5901,7 +6121,7 @@
 </file>
 
 <file path=word/header1.xml><?xml version="1.0" encoding="utf-8"?>
-<w:hdr xmlns:wpc="http://schemas.microsoft.com/office/word/2010/wordprocessingCanvas" xmlns:cx="http://schemas.microsoft.com/office/drawing/2014/chartex" xmlns:cx1="http://schemas.microsoft.com/office/drawing/2015/9/8/chartex" xmlns:cx2="http://schemas.microsoft.com/office/drawing/2015/10/21/chartex" xmlns:cx3="http://schemas.microsoft.com/office/drawing/2016/5/9/chartex" xmlns:cx4="http://schemas.microsoft.com/office/drawing/2016/5/10/chartex" xmlns:cx5="http://schemas.microsoft.com/office/drawing/2016/5/11/chartex" xmlns:cx6="http://schemas.microsoft.com/office/drawing/2016/5/12/chartex" xmlns:cx7="http://schemas.microsoft.com/office/drawing/2016/5/13/chartex" xmlns:cx8="http://schemas.microsoft.com/office/drawing/2016/5/14/chartex" xmlns:mc="http://schemas.openxmlformats.org/markup-compatibility/2006" xmlns:aink="http://schemas.microsoft.com/office/drawing/2016/ink" xmlns:am3d="http://schemas.microsoft.com/office/drawing/2017/model3d" xmlns:o="urn:schemas-microsoft-com:office:office" xmlns:r="http://schemas.openxmlformats.org/officeDocument/2006/relationships" xmlns:m="http://schemas.openxmlformats.org/officeDocument/2006/math" xmlns:v="urn:schemas-microsoft-com:vml" xmlns:wp14="http://schemas.microsoft.com/office/word/2010/wordprocessingDrawing" xmlns:wp="http://schemas.openxmlformats.org/drawingml/2006/wordprocessingDrawing" xmlns:w10="urn:schemas-microsoft-com:office:word" xmlns:w="http://schemas.openxmlformats.org/wordprocessingml/2006/main" xmlns:w14="http://schemas.microsoft.com/office/word/2010/wordml" xmlns:w15="http://schemas.microsoft.com/office/word/2012/wordml" xmlns:w16cex="http://schemas.microsoft.com/office/word/2018/wordml/cex" xmlns:w16cid="http://schemas.microsoft.com/office/word/2016/wordml/cid" xmlns:w16="http://schemas.microsoft.com/office/word/2018/wordml" xmlns:w16se="http://schemas.microsoft.com/office/word/2015/wordml/symex" xmlns:wpg="http://schemas.microsoft.com/office/word/2010/wordprocessingGroup" xmlns:wpi="http://schemas.microsoft.com/office/word/2010/wordprocessingInk" xmlns:wne="http://schemas.microsoft.com/office/word/2006/wordml" xmlns:wps="http://schemas.microsoft.com/office/word/2010/wordprocessingShape" mc:Ignorable="w14 w15 w16se w16cid w16 w16cex wp14">
+<w:hdr xmlns:wpc="http://schemas.microsoft.com/office/word/2010/wordprocessingCanvas" xmlns:cx="http://schemas.microsoft.com/office/drawing/2014/chartex" xmlns:cx1="http://schemas.microsoft.com/office/drawing/2015/9/8/chartex" xmlns:cx2="http://schemas.microsoft.com/office/drawing/2015/10/21/chartex" xmlns:cx3="http://schemas.microsoft.com/office/drawing/2016/5/9/chartex" xmlns:cx4="http://schemas.microsoft.com/office/drawing/2016/5/10/chartex" xmlns:cx5="http://schemas.microsoft.com/office/drawing/2016/5/11/chartex" xmlns:cx6="http://schemas.microsoft.com/office/drawing/2016/5/12/chartex" xmlns:cx7="http://schemas.microsoft.com/office/drawing/2016/5/13/chartex" xmlns:cx8="http://schemas.microsoft.com/office/drawing/2016/5/14/chartex" xmlns:mc="http://schemas.openxmlformats.org/markup-compatibility/2006" xmlns:aink="http://schemas.microsoft.com/office/drawing/2016/ink" xmlns:am3d="http://schemas.microsoft.com/office/drawing/2017/model3d" xmlns:o="urn:schemas-microsoft-com:office:office" xmlns:r="http://schemas.openxmlformats.org/officeDocument/2006/relationships" xmlns:m="http://schemas.openxmlformats.org/officeDocument/2006/math" xmlns:v="urn:schemas-microsoft-com:vml" xmlns:wp14="http://schemas.microsoft.com/office/word/2010/wordprocessingDrawing" xmlns:wp="http://schemas.openxmlformats.org/drawingml/2006/wordprocessingDrawing" xmlns:w10="urn:schemas-microsoft-com:office:word" xmlns:w="http://schemas.openxmlformats.org/wordprocessingml/2006/main" xmlns:w14="http://schemas.microsoft.com/office/word/2010/wordml" xmlns:w15="http://schemas.microsoft.com/office/word/2012/wordml" xmlns:w16cex="http://schemas.microsoft.com/office/word/2018/wordml/cex" xmlns:w16cid="http://schemas.microsoft.com/office/word/2016/wordml/cid" xmlns:w16="http://schemas.microsoft.com/office/word/2018/wordml" xmlns:w16sdtdh="http://schemas.microsoft.com/office/word/2020/wordml/sdtdatahash" xmlns:w16se="http://schemas.microsoft.com/office/word/2015/wordml/symex" xmlns:wpg="http://schemas.microsoft.com/office/word/2010/wordprocessingGroup" xmlns:wpi="http://schemas.microsoft.com/office/word/2010/wordprocessingInk" xmlns:wne="http://schemas.microsoft.com/office/word/2006/wordml" xmlns:wps="http://schemas.microsoft.com/office/word/2010/wordprocessingShape" mc:Ignorable="w14 w15 w16se w16cid w16 w16cex w16sdtdh wp14">
   <w:p>
     <w:pPr>
       <w:pStyle w:val="CM2"/>
@@ -5973,12 +6193,12 @@
 </file>
 
 <file path=word/styles.xml><?xml version="1.0" encoding="utf-8"?>
-<w:styles xmlns:mc="http://schemas.openxmlformats.org/markup-compatibility/2006" xmlns:r="http://schemas.openxmlformats.org/officeDocument/2006/relationships" xmlns:w="http://schemas.openxmlformats.org/wordprocessingml/2006/main" xmlns:w14="http://schemas.microsoft.com/office/word/2010/wordml" xmlns:w15="http://schemas.microsoft.com/office/word/2012/wordml" xmlns:w16cex="http://schemas.microsoft.com/office/word/2018/wordml/cex" xmlns:w16cid="http://schemas.microsoft.com/office/word/2016/wordml/cid" xmlns:w16="http://schemas.microsoft.com/office/word/2018/wordml" xmlns:w16se="http://schemas.microsoft.com/office/word/2015/wordml/symex" mc:Ignorable="w14 w15 w16se w16cid w16 w16cex">
+<w:styles xmlns:mc="http://schemas.openxmlformats.org/markup-compatibility/2006" xmlns:r="http://schemas.openxmlformats.org/officeDocument/2006/relationships" xmlns:w="http://schemas.openxmlformats.org/wordprocessingml/2006/main" xmlns:w14="http://schemas.microsoft.com/office/word/2010/wordml" xmlns:w15="http://schemas.microsoft.com/office/word/2012/wordml" xmlns:w16cex="http://schemas.microsoft.com/office/word/2018/wordml/cex" xmlns:w16cid="http://schemas.microsoft.com/office/word/2016/wordml/cid" xmlns:w16="http://schemas.microsoft.com/office/word/2018/wordml" xmlns:w16sdtdh="http://schemas.microsoft.com/office/word/2020/wordml/sdtdatahash" xmlns:w16se="http://schemas.microsoft.com/office/word/2015/wordml/symex" mc:Ignorable="w14 w15 w16se w16cid w16 w16cex w16sdtdh">
   <w:docDefaults>
     <w:rPrDefault>
       <w:rPr>
         <w:rFonts w:ascii="Times New Roman" w:eastAsia="Times New Roman" w:hAnsi="Times New Roman" w:cs="Times New Roman"/>
-        <w:lang w:val="en-AU" w:eastAsia="en-AU" w:bidi="ar-SA"/>
+        <w:lang w:val="en-GB" w:eastAsia="en-GB" w:bidi="ar-SA"/>
       </w:rPr>
     </w:rPrDefault>
     <w:pPrDefault/>

</xml_diff>